<commit_message>
Troca da propriedade cnpj por cod e codigo
</commit_message>
<xml_diff>
--- a/github/files/Web Services.docx
+++ b/github/files/Web Services.docx
@@ -189,7 +189,7 @@
           <w:sz w:val="22"/>
           <w:szCs w:val="22"/>
         </w:rPr>
-        <w:t>cnpj</w:t>
+        <w:t>cod</w:t>
       </w:r>
       <w:proofErr w:type="spellEnd"/>
       <w:r>
@@ -216,6 +216,58 @@
           <w:sz w:val="22"/>
           <w:szCs w:val="22"/>
         </w:rPr>
+        <w:t xml:space="preserve">   </w:t>
+      </w:r>
+      <w:r>
+        <w:rPr>
+          <w:i/>
+          <w:sz w:val="22"/>
+          <w:szCs w:val="22"/>
+        </w:rPr>
+        <w:t>"</w:t>
+      </w:r>
+      <w:proofErr w:type="spellStart"/>
+      <w:r>
+        <w:rPr>
+          <w:i/>
+          <w:sz w:val="22"/>
+          <w:szCs w:val="22"/>
+        </w:rPr>
+        <w:t>cod</w:t>
+      </w:r>
+      <w:r>
+        <w:rPr>
+          <w:i/>
+          <w:sz w:val="22"/>
+          <w:szCs w:val="22"/>
+        </w:rPr>
+        <w:t>igo</w:t>
+      </w:r>
+      <w:proofErr w:type="spellEnd"/>
+      <w:r>
+        <w:rPr>
+          <w:i/>
+          <w:sz w:val="22"/>
+          <w:szCs w:val="22"/>
+        </w:rPr>
+        <w:t>": 423443342,</w:t>
+      </w:r>
+    </w:p>
+    <w:p>
+      <w:pPr>
+        <w:ind w:left="1440"/>
+        <w:rPr>
+          <w:i/>
+          <w:sz w:val="22"/>
+          <w:szCs w:val="22"/>
+        </w:rPr>
+      </w:pPr>
+      <w:r>
+        <w:rPr>
+          <w:i/>
+          <w:sz w:val="22"/>
+          <w:szCs w:val="22"/>
+        </w:rPr>
         <w:t xml:space="preserve">    "</w:t>
       </w:r>
       <w:proofErr w:type="spellStart"/>
@@ -243,27 +295,109 @@
           <w:sz w:val="22"/>
           <w:szCs w:val="22"/>
         </w:rPr>
-        <w:t>O</w:t>
+        <w:t>Origin</w:t>
+      </w:r>
+      <w:proofErr w:type="spellEnd"/>
+      <w:r>
+        <w:rPr>
+          <w:i/>
+          <w:sz w:val="22"/>
+          <w:szCs w:val="22"/>
+        </w:rPr>
+        <w:t>",</w:t>
+      </w:r>
+    </w:p>
+    <w:p>
+      <w:pPr>
+        <w:ind w:left="1440"/>
+        <w:rPr>
+          <w:i/>
+          <w:sz w:val="22"/>
+          <w:szCs w:val="22"/>
+        </w:rPr>
+      </w:pPr>
+      <w:r>
+        <w:rPr>
+          <w:i/>
+          <w:sz w:val="22"/>
+          <w:szCs w:val="22"/>
+        </w:rPr>
+        <w:t xml:space="preserve">    "cargo": "masculino",</w:t>
+      </w:r>
+    </w:p>
+    <w:p>
+      <w:pPr>
+        <w:ind w:left="1440"/>
+        <w:rPr>
+          <w:i/>
+          <w:sz w:val="22"/>
+          <w:szCs w:val="22"/>
+        </w:rPr>
+      </w:pPr>
+      <w:r>
+        <w:rPr>
+          <w:i/>
+          <w:sz w:val="22"/>
+          <w:szCs w:val="22"/>
+        </w:rPr>
+        <w:t xml:space="preserve">    "</w:t>
+      </w:r>
+      <w:proofErr w:type="spellStart"/>
+      <w:r>
+        <w:rPr>
+          <w:i/>
+          <w:sz w:val="22"/>
+          <w:szCs w:val="22"/>
+        </w:rPr>
+        <w:t>email</w:t>
+      </w:r>
+      <w:proofErr w:type="spellEnd"/>
+      <w:r>
+        <w:rPr>
+          <w:i/>
+          <w:sz w:val="22"/>
+          <w:szCs w:val="22"/>
+        </w:rPr>
+        <w:t>": "item inserindo",</w:t>
+      </w:r>
+    </w:p>
+    <w:p>
+      <w:pPr>
+        <w:ind w:left="1440"/>
+        <w:rPr>
+          <w:i/>
+          <w:sz w:val="22"/>
+          <w:szCs w:val="22"/>
+        </w:rPr>
+      </w:pPr>
+      <w:r>
+        <w:rPr>
+          <w:i/>
+          <w:sz w:val="22"/>
+          <w:szCs w:val="22"/>
+        </w:rPr>
+        <w:t xml:space="preserve">    "</w:t>
+      </w:r>
+      <w:proofErr w:type="spellStart"/>
+      <w:r>
+        <w:rPr>
+          <w:i/>
+          <w:sz w:val="22"/>
+          <w:szCs w:val="22"/>
+        </w:rPr>
+        <w:t>segments</w:t>
+      </w:r>
+      <w:proofErr w:type="spellEnd"/>
+      <w:r>
+        <w:rPr>
+          <w:i/>
+          <w:sz w:val="22"/>
+          <w:szCs w:val="22"/>
+        </w:rPr>
+        <w:t>": [</w:t>
       </w:r>
       <w:bookmarkStart w:id="0" w:name="_GoBack"/>
       <w:bookmarkEnd w:id="0"/>
-      <w:r>
-        <w:rPr>
-          <w:i/>
-          <w:sz w:val="22"/>
-          <w:szCs w:val="22"/>
-        </w:rPr>
-        <w:t>rigin</w:t>
-      </w:r>
-      <w:proofErr w:type="spellEnd"/>
-      <w:r>
-        <w:rPr>
-          <w:i/>
-          <w:sz w:val="22"/>
-          <w:szCs w:val="22"/>
-        </w:rPr>
-        <w:t>",</w:t>
-      </w:r>
     </w:p>
     <w:p>
       <w:pPr>
@@ -280,7 +414,8 @@
           <w:sz w:val="22"/>
           <w:szCs w:val="22"/>
         </w:rPr>
-        <w:t xml:space="preserve">    "cargo": "masculino",</w:t>
+        <w:tab/>
+        <w:t xml:space="preserve">    {</w:t>
       </w:r>
     </w:p>
     <w:p>
@@ -298,7 +433,8 @@
           <w:sz w:val="22"/>
           <w:szCs w:val="22"/>
         </w:rPr>
-        <w:t xml:space="preserve">    "</w:t>
+        <w:tab/>
+        <w:t xml:space="preserve">        "</w:t>
       </w:r>
       <w:proofErr w:type="spellStart"/>
       <w:r>
@@ -307,7 +443,7 @@
           <w:sz w:val="22"/>
           <w:szCs w:val="22"/>
         </w:rPr>
-        <w:t>email</w:t>
+        <w:t>segtype</w:t>
       </w:r>
       <w:proofErr w:type="spellEnd"/>
       <w:r>
@@ -316,7 +452,25 @@
           <w:sz w:val="22"/>
           <w:szCs w:val="22"/>
         </w:rPr>
-        <w:t>": "item inserindo",</w:t>
+        <w:t>":"</w:t>
+      </w:r>
+      <w:proofErr w:type="spellStart"/>
+      <w:r>
+        <w:rPr>
+          <w:i/>
+          <w:sz w:val="22"/>
+          <w:szCs w:val="22"/>
+        </w:rPr>
+        <w:t>select</w:t>
+      </w:r>
+      <w:proofErr w:type="spellEnd"/>
+      <w:r>
+        <w:rPr>
+          <w:i/>
+          <w:sz w:val="22"/>
+          <w:szCs w:val="22"/>
+        </w:rPr>
+        <w:t>",</w:t>
       </w:r>
     </w:p>
     <w:p>
@@ -334,7 +488,8 @@
           <w:sz w:val="22"/>
           <w:szCs w:val="22"/>
         </w:rPr>
-        <w:t xml:space="preserve">    "</w:t>
+        <w:tab/>
+        <w:t xml:space="preserve">        "</w:t>
       </w:r>
       <w:proofErr w:type="spellStart"/>
       <w:r>
@@ -343,7 +498,7 @@
           <w:sz w:val="22"/>
           <w:szCs w:val="22"/>
         </w:rPr>
-        <w:t>segments</w:t>
+        <w:t>segval</w:t>
       </w:r>
       <w:proofErr w:type="spellEnd"/>
       <w:r>
@@ -352,7 +507,25 @@
           <w:sz w:val="22"/>
           <w:szCs w:val="22"/>
         </w:rPr>
-        <w:t>": [</w:t>
+        <w:t>":"</w:t>
+      </w:r>
+      <w:proofErr w:type="spellStart"/>
+      <w:r>
+        <w:rPr>
+          <w:i/>
+          <w:sz w:val="22"/>
+          <w:szCs w:val="22"/>
+        </w:rPr>
+        <w:t>jeadns</w:t>
+      </w:r>
+      <w:proofErr w:type="spellEnd"/>
+      <w:r>
+        <w:rPr>
+          <w:i/>
+          <w:sz w:val="22"/>
+          <w:szCs w:val="22"/>
+        </w:rPr>
+        <w:t>"</w:t>
       </w:r>
     </w:p>
     <w:p>
@@ -371,7 +544,7 @@
           <w:szCs w:val="22"/>
         </w:rPr>
         <w:tab/>
-        <w:t xml:space="preserve">    {</w:t>
+        <w:t xml:space="preserve">    },</w:t>
       </w:r>
     </w:p>
     <w:p>
@@ -390,43 +563,7 @@
           <w:szCs w:val="22"/>
         </w:rPr>
         <w:tab/>
-        <w:t xml:space="preserve">        "</w:t>
-      </w:r>
-      <w:proofErr w:type="spellStart"/>
-      <w:r>
-        <w:rPr>
-          <w:i/>
-          <w:sz w:val="22"/>
-          <w:szCs w:val="22"/>
-        </w:rPr>
-        <w:t>segtype</w:t>
-      </w:r>
-      <w:proofErr w:type="spellEnd"/>
-      <w:r>
-        <w:rPr>
-          <w:i/>
-          <w:sz w:val="22"/>
-          <w:szCs w:val="22"/>
-        </w:rPr>
-        <w:t>":"</w:t>
-      </w:r>
-      <w:proofErr w:type="spellStart"/>
-      <w:r>
-        <w:rPr>
-          <w:i/>
-          <w:sz w:val="22"/>
-          <w:szCs w:val="22"/>
-        </w:rPr>
-        <w:t>select</w:t>
-      </w:r>
-      <w:proofErr w:type="spellEnd"/>
-      <w:r>
-        <w:rPr>
-          <w:i/>
-          <w:sz w:val="22"/>
-          <w:szCs w:val="22"/>
-        </w:rPr>
-        <w:t>",</w:t>
+        <w:t xml:space="preserve">    {</w:t>
       </w:r>
     </w:p>
     <w:p>
@@ -454,7 +591,7 @@
           <w:sz w:val="22"/>
           <w:szCs w:val="22"/>
         </w:rPr>
-        <w:t>segval</w:t>
+        <w:t>segtype</w:t>
       </w:r>
       <w:proofErr w:type="spellEnd"/>
       <w:r>
@@ -472,7 +609,7 @@
           <w:sz w:val="22"/>
           <w:szCs w:val="22"/>
         </w:rPr>
-        <w:t>jeadns</w:t>
+        <w:t>select</w:t>
       </w:r>
       <w:proofErr w:type="spellEnd"/>
       <w:r>
@@ -481,7 +618,7 @@
           <w:sz w:val="22"/>
           <w:szCs w:val="22"/>
         </w:rPr>
-        <w:t>"</w:t>
+        <w:t>",</w:t>
       </w:r>
     </w:p>
     <w:p>
@@ -500,7 +637,25 @@
           <w:szCs w:val="22"/>
         </w:rPr>
         <w:tab/>
-        <w:t xml:space="preserve">    },</w:t>
+        <w:t xml:space="preserve">        "</w:t>
+      </w:r>
+      <w:proofErr w:type="spellStart"/>
+      <w:r>
+        <w:rPr>
+          <w:i/>
+          <w:sz w:val="22"/>
+          <w:szCs w:val="22"/>
+        </w:rPr>
+        <w:t>segval</w:t>
+      </w:r>
+      <w:proofErr w:type="spellEnd"/>
+      <w:r>
+        <w:rPr>
+          <w:i/>
+          <w:sz w:val="22"/>
+          <w:szCs w:val="22"/>
+        </w:rPr>
+        <w:t>":"TESTANDO"</w:t>
       </w:r>
     </w:p>
     <w:p>
@@ -519,7 +674,7 @@
           <w:szCs w:val="22"/>
         </w:rPr>
         <w:tab/>
-        <w:t xml:space="preserve">    {</w:t>
+        <w:t xml:space="preserve">    }</w:t>
       </w:r>
     </w:p>
     <w:p>
@@ -538,43 +693,7 @@
           <w:szCs w:val="22"/>
         </w:rPr>
         <w:tab/>
-        <w:t xml:space="preserve">        "</w:t>
-      </w:r>
-      <w:proofErr w:type="spellStart"/>
-      <w:r>
-        <w:rPr>
-          <w:i/>
-          <w:sz w:val="22"/>
-          <w:szCs w:val="22"/>
-        </w:rPr>
-        <w:t>segtype</w:t>
-      </w:r>
-      <w:proofErr w:type="spellEnd"/>
-      <w:r>
-        <w:rPr>
-          <w:i/>
-          <w:sz w:val="22"/>
-          <w:szCs w:val="22"/>
-        </w:rPr>
-        <w:t>":"</w:t>
-      </w:r>
-      <w:proofErr w:type="spellStart"/>
-      <w:r>
-        <w:rPr>
-          <w:i/>
-          <w:sz w:val="22"/>
-          <w:szCs w:val="22"/>
-        </w:rPr>
-        <w:t>select</w:t>
-      </w:r>
-      <w:proofErr w:type="spellEnd"/>
-      <w:r>
-        <w:rPr>
-          <w:i/>
-          <w:sz w:val="22"/>
-          <w:szCs w:val="22"/>
-        </w:rPr>
-        <w:t>",</w:t>
+        <w:t>],</w:t>
       </w:r>
     </w:p>
     <w:p>
@@ -593,7 +712,7 @@
           <w:szCs w:val="22"/>
         </w:rPr>
         <w:tab/>
-        <w:t xml:space="preserve">        "</w:t>
+        <w:t>"</w:t>
       </w:r>
       <w:proofErr w:type="spellStart"/>
       <w:r>
@@ -602,7 +721,7 @@
           <w:sz w:val="22"/>
           <w:szCs w:val="22"/>
         </w:rPr>
-        <w:t>segval</w:t>
+        <w:t>participants</w:t>
       </w:r>
       <w:proofErr w:type="spellEnd"/>
       <w:r>
@@ -611,7 +730,7 @@
           <w:sz w:val="22"/>
           <w:szCs w:val="22"/>
         </w:rPr>
-        <w:t>":"TESTANDO"</w:t>
+        <w:t>": [</w:t>
       </w:r>
     </w:p>
     <w:p>
@@ -630,7 +749,7 @@
           <w:szCs w:val="22"/>
         </w:rPr>
         <w:tab/>
-        <w:t xml:space="preserve">    }</w:t>
+        <w:t xml:space="preserve">    {</w:t>
       </w:r>
     </w:p>
     <w:p>
@@ -649,7 +768,25 @@
           <w:szCs w:val="22"/>
         </w:rPr>
         <w:tab/>
-        <w:t>],</w:t>
+        <w:t xml:space="preserve">        "</w:t>
+      </w:r>
+      <w:proofErr w:type="spellStart"/>
+      <w:r>
+        <w:rPr>
+          <w:i/>
+          <w:sz w:val="22"/>
+          <w:szCs w:val="22"/>
+        </w:rPr>
+        <w:t>pname</w:t>
+      </w:r>
+      <w:proofErr w:type="spellEnd"/>
+      <w:r>
+        <w:rPr>
+          <w:i/>
+          <w:sz w:val="22"/>
+          <w:szCs w:val="22"/>
+        </w:rPr>
+        <w:t>": "Origin1",</w:t>
       </w:r>
     </w:p>
     <w:p>
@@ -668,7 +805,15 @@
           <w:szCs w:val="22"/>
         </w:rPr>
         <w:tab/>
-        <w:t>"</w:t>
+      </w:r>
+      <w:r>
+        <w:rPr>
+          <w:i/>
+          <w:sz w:val="22"/>
+          <w:szCs w:val="22"/>
+        </w:rPr>
+        <w:tab/>
+        <w:t xml:space="preserve">    "</w:t>
       </w:r>
       <w:proofErr w:type="spellStart"/>
       <w:r>
@@ -677,7 +822,7 @@
           <w:sz w:val="22"/>
           <w:szCs w:val="22"/>
         </w:rPr>
-        <w:t>participants</w:t>
+        <w:t>pcargo</w:t>
       </w:r>
       <w:proofErr w:type="spellEnd"/>
       <w:r>
@@ -686,7 +831,7 @@
           <w:sz w:val="22"/>
           <w:szCs w:val="22"/>
         </w:rPr>
-        <w:t>": [</w:t>
+        <w:t>": "masculino1",</w:t>
       </w:r>
     </w:p>
     <w:p>
@@ -705,7 +850,33 @@
           <w:szCs w:val="22"/>
         </w:rPr>
         <w:tab/>
-        <w:t xml:space="preserve">    {</w:t>
+      </w:r>
+      <w:r>
+        <w:rPr>
+          <w:i/>
+          <w:sz w:val="22"/>
+          <w:szCs w:val="22"/>
+        </w:rPr>
+        <w:tab/>
+        <w:t xml:space="preserve">    "</w:t>
+      </w:r>
+      <w:proofErr w:type="spellStart"/>
+      <w:r>
+        <w:rPr>
+          <w:i/>
+          <w:sz w:val="22"/>
+          <w:szCs w:val="22"/>
+        </w:rPr>
+        <w:t>pemail</w:t>
+      </w:r>
+      <w:proofErr w:type="spellEnd"/>
+      <w:r>
+        <w:rPr>
+          <w:i/>
+          <w:sz w:val="22"/>
+          <w:szCs w:val="22"/>
+        </w:rPr>
+        <w:t>": "item inserindo1",</w:t>
       </w:r>
     </w:p>
     <w:p>
@@ -724,7 +895,15 @@
           <w:szCs w:val="22"/>
         </w:rPr>
         <w:tab/>
-        <w:t xml:space="preserve">        "</w:t>
+      </w:r>
+      <w:r>
+        <w:rPr>
+          <w:i/>
+          <w:sz w:val="22"/>
+          <w:szCs w:val="22"/>
+        </w:rPr>
+        <w:tab/>
+        <w:t xml:space="preserve">    "</w:t>
       </w:r>
       <w:proofErr w:type="spellStart"/>
       <w:r>
@@ -733,7 +912,7 @@
           <w:sz w:val="22"/>
           <w:szCs w:val="22"/>
         </w:rPr>
-        <w:t>pname</w:t>
+        <w:t>psegments</w:t>
       </w:r>
       <w:proofErr w:type="spellEnd"/>
       <w:r>
@@ -742,7 +921,7 @@
           <w:sz w:val="22"/>
           <w:szCs w:val="22"/>
         </w:rPr>
-        <w:t>": "Origin1",</w:t>
+        <w:t>": [</w:t>
       </w:r>
     </w:p>
     <w:p>
@@ -769,25 +948,15 @@
           <w:szCs w:val="22"/>
         </w:rPr>
         <w:tab/>
-        <w:t xml:space="preserve">    "</w:t>
-      </w:r>
-      <w:proofErr w:type="spellStart"/>
-      <w:r>
-        <w:rPr>
-          <w:i/>
-          <w:sz w:val="22"/>
-          <w:szCs w:val="22"/>
-        </w:rPr>
-        <w:t>pcargo</w:t>
-      </w:r>
-      <w:proofErr w:type="spellEnd"/>
-      <w:r>
-        <w:rPr>
-          <w:i/>
-          <w:sz w:val="22"/>
-          <w:szCs w:val="22"/>
-        </w:rPr>
-        <w:t>": "masculino1",</w:t>
+      </w:r>
+      <w:r>
+        <w:rPr>
+          <w:i/>
+          <w:sz w:val="22"/>
+          <w:szCs w:val="22"/>
+        </w:rPr>
+        <w:tab/>
+        <w:t xml:space="preserve">    {</w:t>
       </w:r>
     </w:p>
     <w:p>
@@ -814,7 +983,15 @@
           <w:szCs w:val="22"/>
         </w:rPr>
         <w:tab/>
-        <w:t xml:space="preserve">    "</w:t>
+      </w:r>
+      <w:r>
+        <w:rPr>
+          <w:i/>
+          <w:sz w:val="22"/>
+          <w:szCs w:val="22"/>
+        </w:rPr>
+        <w:tab/>
+        <w:t xml:space="preserve">        "</w:t>
       </w:r>
       <w:proofErr w:type="spellStart"/>
       <w:r>
@@ -823,7 +1000,7 @@
           <w:sz w:val="22"/>
           <w:szCs w:val="22"/>
         </w:rPr>
-        <w:t>pemail</w:t>
+        <w:t>segtype</w:t>
       </w:r>
       <w:proofErr w:type="spellEnd"/>
       <w:r>
@@ -832,7 +1009,25 @@
           <w:sz w:val="22"/>
           <w:szCs w:val="22"/>
         </w:rPr>
-        <w:t>": "item inserindo1",</w:t>
+        <w:t>":"</w:t>
+      </w:r>
+      <w:proofErr w:type="spellStart"/>
+      <w:r>
+        <w:rPr>
+          <w:i/>
+          <w:sz w:val="22"/>
+          <w:szCs w:val="22"/>
+        </w:rPr>
+        <w:t>select</w:t>
+      </w:r>
+      <w:proofErr w:type="spellEnd"/>
+      <w:r>
+        <w:rPr>
+          <w:i/>
+          <w:sz w:val="22"/>
+          <w:szCs w:val="22"/>
+        </w:rPr>
+        <w:t>",</w:t>
       </w:r>
     </w:p>
     <w:p>
@@ -859,7 +1054,15 @@
           <w:szCs w:val="22"/>
         </w:rPr>
         <w:tab/>
-        <w:t xml:space="preserve">    "</w:t>
+      </w:r>
+      <w:r>
+        <w:rPr>
+          <w:i/>
+          <w:sz w:val="22"/>
+          <w:szCs w:val="22"/>
+        </w:rPr>
+        <w:tab/>
+        <w:t xml:space="preserve">        "</w:t>
       </w:r>
       <w:proofErr w:type="spellStart"/>
       <w:r>
@@ -868,7 +1071,7 @@
           <w:sz w:val="22"/>
           <w:szCs w:val="22"/>
         </w:rPr>
-        <w:t>psegments</w:t>
+        <w:t>segval</w:t>
       </w:r>
       <w:proofErr w:type="spellEnd"/>
       <w:r>
@@ -877,7 +1080,25 @@
           <w:sz w:val="22"/>
           <w:szCs w:val="22"/>
         </w:rPr>
-        <w:t>": [</w:t>
+        <w:t>":"</w:t>
+      </w:r>
+      <w:proofErr w:type="spellStart"/>
+      <w:r>
+        <w:rPr>
+          <w:i/>
+          <w:sz w:val="22"/>
+          <w:szCs w:val="22"/>
+        </w:rPr>
+        <w:t>jeaddsasdns</w:t>
+      </w:r>
+      <w:proofErr w:type="spellEnd"/>
+      <w:r>
+        <w:rPr>
+          <w:i/>
+          <w:sz w:val="22"/>
+          <w:szCs w:val="22"/>
+        </w:rPr>
+        <w:t>"</w:t>
       </w:r>
     </w:p>
     <w:p>
@@ -912,7 +1133,7 @@
           <w:szCs w:val="22"/>
         </w:rPr>
         <w:tab/>
-        <w:t xml:space="preserve">    {</w:t>
+        <w:t xml:space="preserve">    },</w:t>
       </w:r>
     </w:p>
     <w:p>
@@ -947,43 +1168,7 @@
           <w:szCs w:val="22"/>
         </w:rPr>
         <w:tab/>
-        <w:t xml:space="preserve">        "</w:t>
-      </w:r>
-      <w:proofErr w:type="spellStart"/>
-      <w:r>
-        <w:rPr>
-          <w:i/>
-          <w:sz w:val="22"/>
-          <w:szCs w:val="22"/>
-        </w:rPr>
-        <w:t>segtype</w:t>
-      </w:r>
-      <w:proofErr w:type="spellEnd"/>
-      <w:r>
-        <w:rPr>
-          <w:i/>
-          <w:sz w:val="22"/>
-          <w:szCs w:val="22"/>
-        </w:rPr>
-        <w:t>":"</w:t>
-      </w:r>
-      <w:proofErr w:type="spellStart"/>
-      <w:r>
-        <w:rPr>
-          <w:i/>
-          <w:sz w:val="22"/>
-          <w:szCs w:val="22"/>
-        </w:rPr>
-        <w:t>select</w:t>
-      </w:r>
-      <w:proofErr w:type="spellEnd"/>
-      <w:r>
-        <w:rPr>
-          <w:i/>
-          <w:sz w:val="22"/>
-          <w:szCs w:val="22"/>
-        </w:rPr>
-        <w:t>",</w:t>
+        <w:t xml:space="preserve">    {</w:t>
       </w:r>
     </w:p>
     <w:p>
@@ -1027,7 +1212,7 @@
           <w:sz w:val="22"/>
           <w:szCs w:val="22"/>
         </w:rPr>
-        <w:t>segval</w:t>
+        <w:t>segtype</w:t>
       </w:r>
       <w:proofErr w:type="spellEnd"/>
       <w:r>
@@ -1045,7 +1230,7 @@
           <w:sz w:val="22"/>
           <w:szCs w:val="22"/>
         </w:rPr>
-        <w:t>jeaddsasdns</w:t>
+        <w:t>select</w:t>
       </w:r>
       <w:proofErr w:type="spellEnd"/>
       <w:r>
@@ -1054,7 +1239,7 @@
           <w:sz w:val="22"/>
           <w:szCs w:val="22"/>
         </w:rPr>
-        <w:t>"</w:t>
+        <w:t>",</w:t>
       </w:r>
     </w:p>
     <w:p>
@@ -1089,7 +1274,43 @@
           <w:szCs w:val="22"/>
         </w:rPr>
         <w:tab/>
-        <w:t xml:space="preserve">    },</w:t>
+        <w:t xml:space="preserve">        "</w:t>
+      </w:r>
+      <w:proofErr w:type="spellStart"/>
+      <w:r>
+        <w:rPr>
+          <w:i/>
+          <w:sz w:val="22"/>
+          <w:szCs w:val="22"/>
+        </w:rPr>
+        <w:t>segval</w:t>
+      </w:r>
+      <w:proofErr w:type="spellEnd"/>
+      <w:r>
+        <w:rPr>
+          <w:i/>
+          <w:sz w:val="22"/>
+          <w:szCs w:val="22"/>
+        </w:rPr>
+        <w:t>":"</w:t>
+      </w:r>
+      <w:proofErr w:type="spellStart"/>
+      <w:r>
+        <w:rPr>
+          <w:i/>
+          <w:sz w:val="22"/>
+          <w:szCs w:val="22"/>
+        </w:rPr>
+        <w:t>TESTAdddddNDO</w:t>
+      </w:r>
+      <w:proofErr w:type="spellEnd"/>
+      <w:r>
+        <w:rPr>
+          <w:i/>
+          <w:sz w:val="22"/>
+          <w:szCs w:val="22"/>
+        </w:rPr>
+        <w:t>"</w:t>
       </w:r>
     </w:p>
     <w:p>
@@ -1124,7 +1345,7 @@
           <w:szCs w:val="22"/>
         </w:rPr>
         <w:tab/>
-        <w:t xml:space="preserve">    {</w:t>
+        <w:t xml:space="preserve">    }</w:t>
       </w:r>
     </w:p>
     <w:p>
@@ -1159,43 +1380,7 @@
           <w:szCs w:val="22"/>
         </w:rPr>
         <w:tab/>
-        <w:t xml:space="preserve">        "</w:t>
-      </w:r>
-      <w:proofErr w:type="spellStart"/>
-      <w:r>
-        <w:rPr>
-          <w:i/>
-          <w:sz w:val="22"/>
-          <w:szCs w:val="22"/>
-        </w:rPr>
-        <w:t>segtype</w:t>
-      </w:r>
-      <w:proofErr w:type="spellEnd"/>
-      <w:r>
-        <w:rPr>
-          <w:i/>
-          <w:sz w:val="22"/>
-          <w:szCs w:val="22"/>
-        </w:rPr>
-        <w:t>":"</w:t>
-      </w:r>
-      <w:proofErr w:type="spellStart"/>
-      <w:r>
-        <w:rPr>
-          <w:i/>
-          <w:sz w:val="22"/>
-          <w:szCs w:val="22"/>
-        </w:rPr>
-        <w:t>select</w:t>
-      </w:r>
-      <w:proofErr w:type="spellEnd"/>
-      <w:r>
-        <w:rPr>
-          <w:i/>
-          <w:sz w:val="22"/>
-          <w:szCs w:val="22"/>
-        </w:rPr>
-        <w:t>",</w:t>
+        <w:t>]</w:t>
       </w:r>
     </w:p>
     <w:p>
@@ -1214,59 +1399,7 @@
           <w:szCs w:val="22"/>
         </w:rPr>
         <w:tab/>
-      </w:r>
-      <w:r>
-        <w:rPr>
-          <w:i/>
-          <w:sz w:val="22"/>
-          <w:szCs w:val="22"/>
-        </w:rPr>
-        <w:tab/>
-      </w:r>
-      <w:r>
-        <w:rPr>
-          <w:i/>
-          <w:sz w:val="22"/>
-          <w:szCs w:val="22"/>
-        </w:rPr>
-        <w:tab/>
-        <w:t xml:space="preserve">        "</w:t>
-      </w:r>
-      <w:proofErr w:type="spellStart"/>
-      <w:r>
-        <w:rPr>
-          <w:i/>
-          <w:sz w:val="22"/>
-          <w:szCs w:val="22"/>
-        </w:rPr>
-        <w:t>segval</w:t>
-      </w:r>
-      <w:proofErr w:type="spellEnd"/>
-      <w:r>
-        <w:rPr>
-          <w:i/>
-          <w:sz w:val="22"/>
-          <w:szCs w:val="22"/>
-        </w:rPr>
-        <w:t>":"</w:t>
-      </w:r>
-      <w:proofErr w:type="spellStart"/>
-      <w:r>
-        <w:rPr>
-          <w:i/>
-          <w:sz w:val="22"/>
-          <w:szCs w:val="22"/>
-        </w:rPr>
-        <w:t>TESTAdddddNDO</w:t>
-      </w:r>
-      <w:proofErr w:type="spellEnd"/>
-      <w:r>
-        <w:rPr>
-          <w:i/>
-          <w:sz w:val="22"/>
-          <w:szCs w:val="22"/>
-        </w:rPr>
-        <w:t>"</w:t>
+        <w:t xml:space="preserve">    },</w:t>
       </w:r>
     </w:p>
     <w:p>
@@ -1293,15 +1426,7 @@
           <w:szCs w:val="22"/>
         </w:rPr>
         <w:tab/>
-      </w:r>
-      <w:r>
-        <w:rPr>
-          <w:i/>
-          <w:sz w:val="22"/>
-          <w:szCs w:val="22"/>
-        </w:rPr>
-        <w:tab/>
-        <w:t xml:space="preserve">    }</w:t>
+        <w:t>{</w:t>
       </w:r>
     </w:p>
     <w:p>
@@ -1320,23 +1445,25 @@
           <w:szCs w:val="22"/>
         </w:rPr>
         <w:tab/>
-      </w:r>
-      <w:r>
-        <w:rPr>
-          <w:i/>
-          <w:sz w:val="22"/>
-          <w:szCs w:val="22"/>
-        </w:rPr>
-        <w:tab/>
-      </w:r>
-      <w:r>
-        <w:rPr>
-          <w:i/>
-          <w:sz w:val="22"/>
-          <w:szCs w:val="22"/>
-        </w:rPr>
-        <w:tab/>
-        <w:t>]</w:t>
+        <w:t xml:space="preserve">        "</w:t>
+      </w:r>
+      <w:proofErr w:type="spellStart"/>
+      <w:r>
+        <w:rPr>
+          <w:i/>
+          <w:sz w:val="22"/>
+          <w:szCs w:val="22"/>
+        </w:rPr>
+        <w:t>pname</w:t>
+      </w:r>
+      <w:proofErr w:type="spellEnd"/>
+      <w:r>
+        <w:rPr>
+          <w:i/>
+          <w:sz w:val="22"/>
+          <w:szCs w:val="22"/>
+        </w:rPr>
+        <w:t>": "Origin2",</w:t>
       </w:r>
     </w:p>
     <w:p>
@@ -1355,7 +1482,33 @@
           <w:szCs w:val="22"/>
         </w:rPr>
         <w:tab/>
-        <w:t xml:space="preserve">    },</w:t>
+      </w:r>
+      <w:r>
+        <w:rPr>
+          <w:i/>
+          <w:sz w:val="22"/>
+          <w:szCs w:val="22"/>
+        </w:rPr>
+        <w:tab/>
+        <w:t xml:space="preserve">    "</w:t>
+      </w:r>
+      <w:proofErr w:type="spellStart"/>
+      <w:r>
+        <w:rPr>
+          <w:i/>
+          <w:sz w:val="22"/>
+          <w:szCs w:val="22"/>
+        </w:rPr>
+        <w:t>pcargo</w:t>
+      </w:r>
+      <w:proofErr w:type="spellEnd"/>
+      <w:r>
+        <w:rPr>
+          <w:i/>
+          <w:sz w:val="22"/>
+          <w:szCs w:val="22"/>
+        </w:rPr>
+        <w:t>": "masculino2",</w:t>
       </w:r>
     </w:p>
     <w:p>
@@ -1382,7 +1535,25 @@
           <w:szCs w:val="22"/>
         </w:rPr>
         <w:tab/>
-        <w:t>{</w:t>
+        <w:t xml:space="preserve">    "</w:t>
+      </w:r>
+      <w:proofErr w:type="spellStart"/>
+      <w:r>
+        <w:rPr>
+          <w:i/>
+          <w:sz w:val="22"/>
+          <w:szCs w:val="22"/>
+        </w:rPr>
+        <w:t>pemail</w:t>
+      </w:r>
+      <w:proofErr w:type="spellEnd"/>
+      <w:r>
+        <w:rPr>
+          <w:i/>
+          <w:sz w:val="22"/>
+          <w:szCs w:val="22"/>
+        </w:rPr>
+        <w:t>": "item inserindo2",</w:t>
       </w:r>
     </w:p>
     <w:p>
@@ -1401,7 +1572,15 @@
           <w:szCs w:val="22"/>
         </w:rPr>
         <w:tab/>
-        <w:t xml:space="preserve">        "</w:t>
+      </w:r>
+      <w:r>
+        <w:rPr>
+          <w:i/>
+          <w:sz w:val="22"/>
+          <w:szCs w:val="22"/>
+        </w:rPr>
+        <w:tab/>
+        <w:t xml:space="preserve">    "</w:t>
       </w:r>
       <w:proofErr w:type="spellStart"/>
       <w:r>
@@ -1410,7 +1589,7 @@
           <w:sz w:val="22"/>
           <w:szCs w:val="22"/>
         </w:rPr>
-        <w:t>pname</w:t>
+        <w:t>psegments</w:t>
       </w:r>
       <w:proofErr w:type="spellEnd"/>
       <w:r>
@@ -1419,7 +1598,7 @@
           <w:sz w:val="22"/>
           <w:szCs w:val="22"/>
         </w:rPr>
-        <w:t>": "Origin2",</w:t>
+        <w:t>": [</w:t>
       </w:r>
     </w:p>
     <w:p>
@@ -1446,25 +1625,15 @@
           <w:szCs w:val="22"/>
         </w:rPr>
         <w:tab/>
-        <w:t xml:space="preserve">    "</w:t>
-      </w:r>
-      <w:proofErr w:type="spellStart"/>
-      <w:r>
-        <w:rPr>
-          <w:i/>
-          <w:sz w:val="22"/>
-          <w:szCs w:val="22"/>
-        </w:rPr>
-        <w:t>pcargo</w:t>
-      </w:r>
-      <w:proofErr w:type="spellEnd"/>
-      <w:r>
-        <w:rPr>
-          <w:i/>
-          <w:sz w:val="22"/>
-          <w:szCs w:val="22"/>
-        </w:rPr>
-        <w:t>": "masculino2",</w:t>
+      </w:r>
+      <w:r>
+        <w:rPr>
+          <w:i/>
+          <w:sz w:val="22"/>
+          <w:szCs w:val="22"/>
+        </w:rPr>
+        <w:tab/>
+        <w:t xml:space="preserve">    {</w:t>
       </w:r>
     </w:p>
     <w:p>
@@ -1491,7 +1660,15 @@
           <w:szCs w:val="22"/>
         </w:rPr>
         <w:tab/>
-        <w:t xml:space="preserve">    "</w:t>
+      </w:r>
+      <w:r>
+        <w:rPr>
+          <w:i/>
+          <w:sz w:val="22"/>
+          <w:szCs w:val="22"/>
+        </w:rPr>
+        <w:tab/>
+        <w:t xml:space="preserve">        "</w:t>
       </w:r>
       <w:proofErr w:type="spellStart"/>
       <w:r>
@@ -1500,7 +1677,7 @@
           <w:sz w:val="22"/>
           <w:szCs w:val="22"/>
         </w:rPr>
-        <w:t>pemail</w:t>
+        <w:t>segtype</w:t>
       </w:r>
       <w:proofErr w:type="spellEnd"/>
       <w:r>
@@ -1509,7 +1686,25 @@
           <w:sz w:val="22"/>
           <w:szCs w:val="22"/>
         </w:rPr>
-        <w:t>": "item inserindo2",</w:t>
+        <w:t>":"</w:t>
+      </w:r>
+      <w:proofErr w:type="spellStart"/>
+      <w:r>
+        <w:rPr>
+          <w:i/>
+          <w:sz w:val="22"/>
+          <w:szCs w:val="22"/>
+        </w:rPr>
+        <w:t>select</w:t>
+      </w:r>
+      <w:proofErr w:type="spellEnd"/>
+      <w:r>
+        <w:rPr>
+          <w:i/>
+          <w:sz w:val="22"/>
+          <w:szCs w:val="22"/>
+        </w:rPr>
+        <w:t>",</w:t>
       </w:r>
     </w:p>
     <w:p>
@@ -1536,7 +1731,15 @@
           <w:szCs w:val="22"/>
         </w:rPr>
         <w:tab/>
-        <w:t xml:space="preserve">    "</w:t>
+      </w:r>
+      <w:r>
+        <w:rPr>
+          <w:i/>
+          <w:sz w:val="22"/>
+          <w:szCs w:val="22"/>
+        </w:rPr>
+        <w:tab/>
+        <w:t xml:space="preserve">        "</w:t>
       </w:r>
       <w:proofErr w:type="spellStart"/>
       <w:r>
@@ -1545,7 +1748,7 @@
           <w:sz w:val="22"/>
           <w:szCs w:val="22"/>
         </w:rPr>
-        <w:t>psegments</w:t>
+        <w:t>segval</w:t>
       </w:r>
       <w:proofErr w:type="spellEnd"/>
       <w:r>
@@ -1554,7 +1757,25 @@
           <w:sz w:val="22"/>
           <w:szCs w:val="22"/>
         </w:rPr>
-        <w:t>": [</w:t>
+        <w:t>":"</w:t>
+      </w:r>
+      <w:proofErr w:type="spellStart"/>
+      <w:r>
+        <w:rPr>
+          <w:i/>
+          <w:sz w:val="22"/>
+          <w:szCs w:val="22"/>
+        </w:rPr>
+        <w:t>jeaddsasdns</w:t>
+      </w:r>
+      <w:proofErr w:type="spellEnd"/>
+      <w:r>
+        <w:rPr>
+          <w:i/>
+          <w:sz w:val="22"/>
+          <w:szCs w:val="22"/>
+        </w:rPr>
+        <w:t>"</w:t>
       </w:r>
     </w:p>
     <w:p>
@@ -1589,7 +1810,7 @@
           <w:szCs w:val="22"/>
         </w:rPr>
         <w:tab/>
-        <w:t xml:space="preserve">    {</w:t>
+        <w:t xml:space="preserve">    },</w:t>
       </w:r>
     </w:p>
     <w:p>
@@ -1624,43 +1845,7 @@
           <w:szCs w:val="22"/>
         </w:rPr>
         <w:tab/>
-        <w:t xml:space="preserve">        "</w:t>
-      </w:r>
-      <w:proofErr w:type="spellStart"/>
-      <w:r>
-        <w:rPr>
-          <w:i/>
-          <w:sz w:val="22"/>
-          <w:szCs w:val="22"/>
-        </w:rPr>
-        <w:t>segtype</w:t>
-      </w:r>
-      <w:proofErr w:type="spellEnd"/>
-      <w:r>
-        <w:rPr>
-          <w:i/>
-          <w:sz w:val="22"/>
-          <w:szCs w:val="22"/>
-        </w:rPr>
-        <w:t>":"</w:t>
-      </w:r>
-      <w:proofErr w:type="spellStart"/>
-      <w:r>
-        <w:rPr>
-          <w:i/>
-          <w:sz w:val="22"/>
-          <w:szCs w:val="22"/>
-        </w:rPr>
-        <w:t>select</w:t>
-      </w:r>
-      <w:proofErr w:type="spellEnd"/>
-      <w:r>
-        <w:rPr>
-          <w:i/>
-          <w:sz w:val="22"/>
-          <w:szCs w:val="22"/>
-        </w:rPr>
-        <w:t>",</w:t>
+        <w:t xml:space="preserve">    {</w:t>
       </w:r>
     </w:p>
     <w:p>
@@ -1704,7 +1889,7 @@
           <w:sz w:val="22"/>
           <w:szCs w:val="22"/>
         </w:rPr>
-        <w:t>segval</w:t>
+        <w:t>segtype</w:t>
       </w:r>
       <w:proofErr w:type="spellEnd"/>
       <w:r>
@@ -1722,7 +1907,7 @@
           <w:sz w:val="22"/>
           <w:szCs w:val="22"/>
         </w:rPr>
-        <w:t>jeaddsasdns</w:t>
+        <w:t>select</w:t>
       </w:r>
       <w:proofErr w:type="spellEnd"/>
       <w:r>
@@ -1731,7 +1916,7 @@
           <w:sz w:val="22"/>
           <w:szCs w:val="22"/>
         </w:rPr>
-        <w:t>"</w:t>
+        <w:t>",</w:t>
       </w:r>
     </w:p>
     <w:p>
@@ -1766,7 +1951,43 @@
           <w:szCs w:val="22"/>
         </w:rPr>
         <w:tab/>
-        <w:t xml:space="preserve">    },</w:t>
+        <w:t xml:space="preserve">        "</w:t>
+      </w:r>
+      <w:proofErr w:type="spellStart"/>
+      <w:r>
+        <w:rPr>
+          <w:i/>
+          <w:sz w:val="22"/>
+          <w:szCs w:val="22"/>
+        </w:rPr>
+        <w:t>segval</w:t>
+      </w:r>
+      <w:proofErr w:type="spellEnd"/>
+      <w:r>
+        <w:rPr>
+          <w:i/>
+          <w:sz w:val="22"/>
+          <w:szCs w:val="22"/>
+        </w:rPr>
+        <w:t>":"</w:t>
+      </w:r>
+      <w:proofErr w:type="spellStart"/>
+      <w:r>
+        <w:rPr>
+          <w:i/>
+          <w:sz w:val="22"/>
+          <w:szCs w:val="22"/>
+        </w:rPr>
+        <w:t>TESTAdddddNDO</w:t>
+      </w:r>
+      <w:proofErr w:type="spellEnd"/>
+      <w:r>
+        <w:rPr>
+          <w:i/>
+          <w:sz w:val="22"/>
+          <w:szCs w:val="22"/>
+        </w:rPr>
+        <w:t>"</w:t>
       </w:r>
     </w:p>
     <w:p>
@@ -1801,7 +2022,7 @@
           <w:szCs w:val="22"/>
         </w:rPr>
         <w:tab/>
-        <w:t xml:space="preserve">    {</w:t>
+        <w:t xml:space="preserve">    }</w:t>
       </w:r>
     </w:p>
     <w:p>
@@ -1836,43 +2057,7 @@
           <w:szCs w:val="22"/>
         </w:rPr>
         <w:tab/>
-        <w:t xml:space="preserve">        "</w:t>
-      </w:r>
-      <w:proofErr w:type="spellStart"/>
-      <w:r>
-        <w:rPr>
-          <w:i/>
-          <w:sz w:val="22"/>
-          <w:szCs w:val="22"/>
-        </w:rPr>
-        <w:t>segtype</w:t>
-      </w:r>
-      <w:proofErr w:type="spellEnd"/>
-      <w:r>
-        <w:rPr>
-          <w:i/>
-          <w:sz w:val="22"/>
-          <w:szCs w:val="22"/>
-        </w:rPr>
-        <w:t>":"</w:t>
-      </w:r>
-      <w:proofErr w:type="spellStart"/>
-      <w:r>
-        <w:rPr>
-          <w:i/>
-          <w:sz w:val="22"/>
-          <w:szCs w:val="22"/>
-        </w:rPr>
-        <w:t>select</w:t>
-      </w:r>
-      <w:proofErr w:type="spellEnd"/>
-      <w:r>
-        <w:rPr>
-          <w:i/>
-          <w:sz w:val="22"/>
-          <w:szCs w:val="22"/>
-        </w:rPr>
-        <w:t>",</w:t>
+        <w:t>]</w:t>
       </w:r>
     </w:p>
     <w:p>
@@ -1891,59 +2076,7 @@
           <w:szCs w:val="22"/>
         </w:rPr>
         <w:tab/>
-      </w:r>
-      <w:r>
-        <w:rPr>
-          <w:i/>
-          <w:sz w:val="22"/>
-          <w:szCs w:val="22"/>
-        </w:rPr>
-        <w:tab/>
-      </w:r>
-      <w:r>
-        <w:rPr>
-          <w:i/>
-          <w:sz w:val="22"/>
-          <w:szCs w:val="22"/>
-        </w:rPr>
-        <w:tab/>
-        <w:t xml:space="preserve">        "</w:t>
-      </w:r>
-      <w:proofErr w:type="spellStart"/>
-      <w:r>
-        <w:rPr>
-          <w:i/>
-          <w:sz w:val="22"/>
-          <w:szCs w:val="22"/>
-        </w:rPr>
-        <w:t>segval</w:t>
-      </w:r>
-      <w:proofErr w:type="spellEnd"/>
-      <w:r>
-        <w:rPr>
-          <w:i/>
-          <w:sz w:val="22"/>
-          <w:szCs w:val="22"/>
-        </w:rPr>
-        <w:t>":"</w:t>
-      </w:r>
-      <w:proofErr w:type="spellStart"/>
-      <w:r>
-        <w:rPr>
-          <w:i/>
-          <w:sz w:val="22"/>
-          <w:szCs w:val="22"/>
-        </w:rPr>
-        <w:t>TESTAdddddNDO</w:t>
-      </w:r>
-      <w:proofErr w:type="spellEnd"/>
-      <w:r>
-        <w:rPr>
-          <w:i/>
-          <w:sz w:val="22"/>
-          <w:szCs w:val="22"/>
-        </w:rPr>
-        <w:t>"</w:t>
+        <w:t xml:space="preserve">    }</w:t>
       </w:r>
     </w:p>
     <w:p>
@@ -1962,23 +2095,7 @@
           <w:szCs w:val="22"/>
         </w:rPr>
         <w:tab/>
-      </w:r>
-      <w:r>
-        <w:rPr>
-          <w:i/>
-          <w:sz w:val="22"/>
-          <w:szCs w:val="22"/>
-        </w:rPr>
-        <w:tab/>
-      </w:r>
-      <w:r>
-        <w:rPr>
-          <w:i/>
-          <w:sz w:val="22"/>
-          <w:szCs w:val="22"/>
-        </w:rPr>
-        <w:tab/>
-        <w:t xml:space="preserve">    }</w:t>
+        <w:t>]</w:t>
       </w:r>
     </w:p>
     <w:p>
@@ -1996,79 +2113,7 @@
           <w:sz w:val="22"/>
           <w:szCs w:val="22"/>
         </w:rPr>
-        <w:tab/>
-      </w:r>
-      <w:r>
-        <w:rPr>
-          <w:i/>
-          <w:sz w:val="22"/>
-          <w:szCs w:val="22"/>
-        </w:rPr>
-        <w:tab/>
-      </w:r>
-      <w:r>
-        <w:rPr>
-          <w:i/>
-          <w:sz w:val="22"/>
-          <w:szCs w:val="22"/>
-        </w:rPr>
-        <w:tab/>
-        <w:t>]</w:t>
-      </w:r>
-    </w:p>
-    <w:p>
-      <w:pPr>
-        <w:ind w:left="1440"/>
-        <w:rPr>
-          <w:i/>
-          <w:sz w:val="22"/>
-          <w:szCs w:val="22"/>
-        </w:rPr>
-      </w:pPr>
-      <w:r>
-        <w:rPr>
-          <w:i/>
-          <w:sz w:val="22"/>
-          <w:szCs w:val="22"/>
-        </w:rPr>
-        <w:tab/>
-        <w:t xml:space="preserve">    }</w:t>
-      </w:r>
-    </w:p>
-    <w:p>
-      <w:pPr>
-        <w:ind w:left="1440"/>
-        <w:rPr>
-          <w:i/>
-          <w:sz w:val="22"/>
-          <w:szCs w:val="22"/>
-        </w:rPr>
-      </w:pPr>
-      <w:r>
-        <w:rPr>
-          <w:i/>
-          <w:sz w:val="22"/>
-          <w:szCs w:val="22"/>
-        </w:rPr>
-        <w:tab/>
-        <w:t>]</w:t>
-      </w:r>
-    </w:p>
-    <w:p>
-      <w:pPr>
-        <w:ind w:left="1440"/>
-        <w:rPr>
-          <w:i/>
-          <w:sz w:val="22"/>
-          <w:szCs w:val="22"/>
-        </w:rPr>
-      </w:pPr>
-      <w:r>
-        <w:rPr>
-          <w:i/>
-          <w:sz w:val="22"/>
-          <w:szCs w:val="22"/>
-        </w:rPr>
+        <w:lastRenderedPageBreak/>
         <w:t>}</w:t>
       </w:r>
     </w:p>
@@ -2201,7 +2246,15 @@
         <w:t xml:space="preserve"> </w:t>
       </w:r>
       <w:r>
-        <w:t>Busca um participante pelo id passado como parâmetro.</w:t>
+        <w:t xml:space="preserve">Busca um participante pelo </w:t>
+      </w:r>
+      <w:proofErr w:type="spellStart"/>
+      <w:r>
+        <w:t>cod</w:t>
+      </w:r>
+      <w:proofErr w:type="spellEnd"/>
+      <w:r>
+        <w:t xml:space="preserve"> passado como parâmetro.</w:t>
       </w:r>
     </w:p>
     <w:p>
@@ -2230,10 +2283,9 @@
         <w:ind w:left="405" w:firstLine="720"/>
         <w:rPr>
           <w:rFonts w:ascii="Calibri" w:hAnsi="Calibri" w:cs="Calibri"/>
-          <w:color w:val="0000E9"/>
           <w:sz w:val="28"/>
           <w:szCs w:val="28"/>
-          <w:u w:val="single" w:color="0000E9"/>
+          <w:u w:color="0000E9"/>
           <w:lang w:val="en-US"/>
         </w:rPr>
       </w:pPr>
@@ -2247,9 +2299,22 @@
             <w:u w:color="0000E9"/>
             <w:lang w:val="en-US"/>
           </w:rPr>
-          <w:t>http://189.126.197.169/node/servicesctrl_dev/cri_event/find/:id</w:t>
+          <w:t>http://189.126.197.169/node/servicesctrl_dev/cri_event/find/:cod</w:t>
         </w:r>
       </w:hyperlink>
+    </w:p>
+    <w:p>
+      <w:pPr>
+        <w:ind w:left="405" w:firstLine="720"/>
+        <w:rPr>
+          <w:rFonts w:ascii="Calibri" w:hAnsi="Calibri" w:cs="Calibri"/>
+          <w:color w:val="0000E9"/>
+          <w:sz w:val="28"/>
+          <w:szCs w:val="28"/>
+          <w:u w:val="single" w:color="0000E9"/>
+          <w:lang w:val="en-US"/>
+        </w:rPr>
+      </w:pPr>
     </w:p>
     <w:sectPr>
       <w:pgSz w:w="11900" w:h="16840"/>
@@ -6845,7 +6910,7 @@
 </file>
 
 <file path=customXml/itemProps1.xml><?xml version="1.0" encoding="utf-8"?>
-<ds:datastoreItem xmlns:ds="http://schemas.openxmlformats.org/officeDocument/2006/customXml" ds:itemID="{F8F66D54-C8A4-1E41-813D-FB92FF79A454}">
+<ds:datastoreItem xmlns:ds="http://schemas.openxmlformats.org/officeDocument/2006/customXml" ds:itemID="{1AFF0B28-A769-BA4B-AB85-A058AE707E9A}">
   <ds:schemaRefs>
     <ds:schemaRef ds:uri="http://schemas.openxmlformats.org/officeDocument/2006/bibliography"/>
   </ds:schemaRefs>

</xml_diff>